<commit_message>
Felhasznaloi dokumentacio jatek resze
</commit_message>
<xml_diff>
--- a/document/Szakdolgozat.docx
+++ b/document/Szakdolgozat.docx
@@ -1241,15 +1241,537 @@
       </w:r>
       <w:bookmarkEnd w:id="6"/>
     </w:p>
-    <w:p/>
-    <w:p>
-      <w:pPr>
-        <w:rPr>
-          <w:rFonts w:asciiTheme="majorHAnsi" w:eastAsiaTheme="majorEastAsia" w:hAnsiTheme="majorHAnsi" w:cstheme="majorBidi"/>
-          <w:sz w:val="32"/>
-          <w:szCs w:val="32"/>
-        </w:rPr>
-      </w:pPr>
+    <w:p>
+      <w:pPr>
+        <w:pStyle w:val="Heading2"/>
+      </w:pPr>
+      <w:r>
+        <w:t>Játék áttekintése</w:t>
+      </w:r>
+    </w:p>
+    <w:p>
+      <w:r>
+        <w:t>A játék az</w:t>
+      </w:r>
+      <w:r>
+        <w:t xml:space="preserve"> I</w:t>
+      </w:r>
+      <w:r>
+        <w:t xml:space="preserve">. korral kezdődik, </w:t>
+      </w:r>
+      <w:r>
+        <w:t>II</w:t>
+      </w:r>
+      <w:r>
+        <w:t xml:space="preserve">. korral folytatódik és a </w:t>
+      </w:r>
+      <w:r>
+        <w:t>III</w:t>
+      </w:r>
+      <w:r>
+        <w:t>. korral fejeződik be. Ha az egyik játékos katonai vagy tudományos fölénnyel győz, akkor a játék azonnal véget ér.</w:t>
+      </w:r>
+    </w:p>
+    <w:p>
+      <w:pPr>
+        <w:pStyle w:val="Heading3"/>
+      </w:pPr>
+      <w:r>
+        <w:t>Játék eleje</w:t>
+      </w:r>
+    </w:p>
+    <w:p>
+      <w:r>
+        <w:t>A játék elején előáll az alábbi pálya:</w:t>
+      </w:r>
+    </w:p>
+    <w:p>
+      <w:r>
+        <w:t>Ezután a játékosoknak ki kell választaniuk a csodákat:</w:t>
+      </w:r>
+    </w:p>
+    <w:p>
+      <w:pPr>
+        <w:pStyle w:val="ListParagraph"/>
+        <w:numPr>
+          <w:ilvl w:val="0"/>
+          <w:numId w:val="5"/>
+        </w:numPr>
+      </w:pPr>
+      <w:r>
+        <w:t>4 csoda kerül a játékosok elé a 12 közül</w:t>
+      </w:r>
+    </w:p>
+    <w:p>
+      <w:pPr>
+        <w:pStyle w:val="ListParagraph"/>
+        <w:numPr>
+          <w:ilvl w:val="0"/>
+          <w:numId w:val="5"/>
+        </w:numPr>
+      </w:pPr>
+      <w:r>
+        <w:t>A kezdőjátékos kiválaszt 1 csodát</w:t>
+      </w:r>
+    </w:p>
+    <w:p>
+      <w:pPr>
+        <w:pStyle w:val="ListParagraph"/>
+        <w:numPr>
+          <w:ilvl w:val="0"/>
+          <w:numId w:val="5"/>
+        </w:numPr>
+      </w:pPr>
+      <w:r>
+        <w:t>A másik játékos kiválaszt 2 csodát és az utolsó a kezdőjátékoshoz kerül</w:t>
+      </w:r>
+    </w:p>
+    <w:p>
+      <w:pPr>
+        <w:pStyle w:val="ListParagraph"/>
+        <w:numPr>
+          <w:ilvl w:val="0"/>
+          <w:numId w:val="5"/>
+        </w:numPr>
+      </w:pPr>
+      <w:r>
+        <w:t>Még 4 csoda kerül a játékosok elé, amiket ki kell választani ugyanígy, viszont most nem a kezdőjátékos kezdi a választást, hanem fordítva.</w:t>
+      </w:r>
+    </w:p>
+    <w:p>
+      <w:pPr>
+        <w:pStyle w:val="Heading3"/>
+      </w:pPr>
+      <w:r>
+        <w:t>Egy kor áttekintése</w:t>
+      </w:r>
+    </w:p>
+    <w:p>
+      <w:r>
+        <w:t xml:space="preserve">Minden kor </w:t>
+      </w:r>
+      <w:r>
+        <w:t>20 kártyalap</w:t>
+      </w:r>
+      <w:r>
+        <w:t xml:space="preserve"> elrendezésével kezdődik és az adott kor kártyáinak saját elrendezése van.</w:t>
+      </w:r>
+    </w:p>
+    <w:p>
+      <w:pPr>
+        <w:pStyle w:val="Heading3"/>
+      </w:pPr>
+      <w:r>
+        <w:t>Egy játékos köre</w:t>
+      </w:r>
+    </w:p>
+    <w:p>
+      <w:r>
+        <w:t xml:space="preserve">A játékosok felváltva követik egymást. A kezdőjátékos kezdi az </w:t>
+      </w:r>
+      <w:r>
+        <w:t>I</w:t>
+      </w:r>
+      <w:r>
+        <w:t>. kort</w:t>
+      </w:r>
+      <w:r>
+        <w:t>. A körében a játékosnak ki kell választania az asztalon lévő elrendezésből egy kártyát, ami elérhető a játékos számára. Az elérhető kártyák ki lesznek emelve a játékos számára a saját körében. Az a kártya elérhető, amelyet másik kártya nem takar el részben sem.</w:t>
+      </w:r>
+      <w:r>
+        <w:t xml:space="preserve"> Játékos-játékos elleni játékban be lehet állítani időkorlátot egy körnek, amennyiben az időkorlátot túl lépi a játékos, akkor a köre véget ér. A program ilyenkor </w:t>
+      </w:r>
+      <w:r>
+        <w:t xml:space="preserve">kiválaszt egy kártyát (ha még nem választott a játékos) és </w:t>
+      </w:r>
+      <w:r>
+        <w:t>végrehajt egy akciót a játékos helyett automatikusan</w:t>
+      </w:r>
+      <w:r>
+        <w:t xml:space="preserve"> és véletlenszerűen.</w:t>
+      </w:r>
+    </w:p>
+    <w:p>
+      <w:pPr>
+        <w:spacing w:after="0"/>
+      </w:pPr>
+      <w:r>
+        <w:t>A játékos a kiválasztott kártyával három akciót hajthat végre:</w:t>
+      </w:r>
+    </w:p>
+    <w:p>
+      <w:pPr>
+        <w:pStyle w:val="ListParagraph"/>
+        <w:numPr>
+          <w:ilvl w:val="0"/>
+          <w:numId w:val="4"/>
+        </w:numPr>
+        <w:spacing w:after="0"/>
+        <w:ind w:left="714" w:hanging="357"/>
+      </w:pPr>
+      <w:r>
+        <w:t>Az épület megépítése:</w:t>
+      </w:r>
+    </w:p>
+    <w:p>
+      <w:pPr>
+        <w:ind w:left="360"/>
+      </w:pPr>
+      <w:r>
+        <w:t>A játékos kifizeti az épület költségét, és az maga elé kerül a táblán a megfelelő szín szerint csoportosítva.</w:t>
+      </w:r>
+    </w:p>
+    <w:p>
+      <w:pPr>
+        <w:pStyle w:val="ListParagraph"/>
+        <w:numPr>
+          <w:ilvl w:val="0"/>
+          <w:numId w:val="4"/>
+        </w:numPr>
+        <w:spacing w:after="0"/>
+        <w:ind w:left="714" w:hanging="357"/>
+      </w:pPr>
+      <w:r>
+        <w:t>A kártya eldobása érmékért cserébe:</w:t>
+      </w:r>
+    </w:p>
+    <w:p>
+      <w:pPr>
+        <w:ind w:left="360"/>
+      </w:pPr>
+      <w:r>
+        <w:lastRenderedPageBreak/>
+        <w:t>A játékos eldobja kártyáját és kap érte 2 érmét, illetve minden a játékosnál lévő sárga épületért 1-1 érmét kap. Az eldobott kártya egy külön pakliba kerül a</w:t>
+      </w:r>
+      <w:r>
+        <w:t>z</w:t>
+      </w:r>
+      <w:r>
+        <w:t xml:space="preserve"> </w:t>
+      </w:r>
+      <w:r>
+        <w:t>asztalon</w:t>
+      </w:r>
+      <w:r>
+        <w:t>, amit a játékosok bármikor megnézhetnek</w:t>
+      </w:r>
+      <w:r>
+        <w:t>.</w:t>
+      </w:r>
+    </w:p>
+    <w:p>
+      <w:pPr>
+        <w:pStyle w:val="ListParagraph"/>
+        <w:numPr>
+          <w:ilvl w:val="0"/>
+          <w:numId w:val="4"/>
+        </w:numPr>
+        <w:spacing w:after="0"/>
+        <w:ind w:left="714" w:hanging="357"/>
+      </w:pPr>
+      <w:r>
+        <w:t>Egy csoda megépítése:</w:t>
+      </w:r>
+    </w:p>
+    <w:p>
+      <w:pPr>
+        <w:ind w:left="360"/>
+      </w:pPr>
+      <w:r>
+        <w:t>A játékos kifizeti a csoda építési költségét, majd a felvett kártya a csodakártya alá kerül lefelé fordítva, ami azt jelzi, hogy a csoda megépült.</w:t>
+      </w:r>
+      <w:r>
+        <w:t xml:space="preserve"> Ezt az akciót akkor lehet felhasználni, ha még nem épült meg a 7. csoda.</w:t>
+      </w:r>
+    </w:p>
+    <w:p>
+      <w:r>
+        <w:t>Az akció végrehajtása után az esetlegesen elérhetővé váló lefordított kártyalapok fel lesznek fordítva</w:t>
+      </w:r>
+      <w:r>
+        <w:t xml:space="preserve"> a </w:t>
+      </w:r>
+      <w:r>
+        <w:t xml:space="preserve">játékos </w:t>
+      </w:r>
+      <w:r>
+        <w:t>kör</w:t>
+      </w:r>
+      <w:r>
+        <w:t>e</w:t>
+      </w:r>
+      <w:r>
+        <w:t xml:space="preserve"> végén.</w:t>
+      </w:r>
+    </w:p>
+    <w:p>
+      <w:pPr>
+        <w:pStyle w:val="Heading3"/>
+      </w:pPr>
+      <w:r>
+        <w:t>Egy kor vége</w:t>
+      </w:r>
+    </w:p>
+    <w:p>
+      <w:r>
+        <w:t>Egy kor akkor ér véget, amikor a kezdetén kirakott elrendezés mind a 20 kártyáját elvették a játékosok. Ezután a következő kor elrendezését elkészíti a program.</w:t>
+      </w:r>
+    </w:p>
+    <w:p>
+      <w:r>
+        <w:t>Ekkor a gyengébb katonai erővel rendelkező játékos dönti el, hogy ki kezdi a következő kort. Amelyik játékosnak az oldalán áll a konfliktusjelző, az a gyengébb katonai erővel rendelkező.</w:t>
+      </w:r>
+    </w:p>
+    <w:p>
+      <w:r>
+        <w:t>Ha az előbb említett jelző a tábla közepén áll, akkor az a játékos kezdi a kort, amelyik utoljára hajtott végre akciót.</w:t>
+      </w:r>
+    </w:p>
+    <w:p>
+      <w:pPr>
+        <w:pStyle w:val="Heading3"/>
+      </w:pPr>
+      <w:r>
+        <w:t>A játék vége és a győztes</w:t>
+      </w:r>
+    </w:p>
+    <w:p>
+      <w:r>
+        <w:t>A játék azonnal véget ér katonai győzelem, tudományos győzelem esetén, illetve a III. kor végén.</w:t>
+      </w:r>
+    </w:p>
+    <w:p>
+      <w:pPr>
+        <w:pStyle w:val="Heading4"/>
+      </w:pPr>
+      <w:r>
+        <w:t>Katonaság</w:t>
+      </w:r>
+    </w:p>
+    <w:p>
+      <w:r>
+        <w:t>Minden az épületeken és csodákon látható pajzs segítségével az épület tulajdonosa lép egyet a konfliktusjelzővel az ellenfél fővárosa felé. Amikor a konfliktusjelző belép egy olyan zónába, ahol még nem volt, akkor a zónára vona</w:t>
+      </w:r>
+      <w:r>
+        <w:t>t</w:t>
+      </w:r>
+      <w:r>
+        <w:t>kozó katonai jelző hatása életbe lép, majd a katonai jelző megsemmisül.</w:t>
+      </w:r>
+    </w:p>
+    <w:p>
+      <w:r>
+        <w:t>Ha a konfliktusjelzővel eléri az ellenfél fővárosát jelképező mezőt, a játékos azonnal megnyeri a játékot katonai fölénnyel.</w:t>
+      </w:r>
+    </w:p>
+    <w:p>
+      <w:pPr>
+        <w:pStyle w:val="Heading4"/>
+      </w:pPr>
+      <w:r>
+        <w:t>Tudomány és fejlődés</w:t>
+      </w:r>
+    </w:p>
+    <w:p>
+      <w:r>
+        <w:t>7 különböző tudományos jelkép van a játékban:</w:t>
+      </w:r>
+    </w:p>
+    <w:p>
+      <w:r>
+        <w:lastRenderedPageBreak/>
+        <w:t>Valahányszor a játékos begyűjt kettő egyforma tudományos jelképet, azonnal választhat egy fejlődéskorongot a tábláról.</w:t>
+      </w:r>
+    </w:p>
+    <w:p>
+      <w:r>
+        <w:t>Ha a játékos begyűjt maga elé 6 különböző tudományos jelképet, azonnal megnyeri a játékot.</w:t>
+      </w:r>
+    </w:p>
+    <w:p>
+      <w:pPr>
+        <w:pStyle w:val="Heading4"/>
+      </w:pPr>
+      <w:r>
+        <w:t>Polgári győzelem</w:t>
+      </w:r>
+    </w:p>
+    <w:p>
+      <w:r>
+        <w:t xml:space="preserve">Ha senki nem nyert tudományos vagy katonai fölény révén a III. kor vége előtt, akkor a legtöbb győzelmi pontot begyűjtő játékos nyeri meg a játékot vagy ha ugyanannyi pontjuk van, akkor a polgári épületek pontjait hasonlítja össze. Ha ez is döntetlen, akkor a játék </w:t>
+      </w:r>
+      <w:r>
+        <w:t>vég</w:t>
+      </w:r>
+      <w:r>
+        <w:t xml:space="preserve">eredménye döntetlen lesz. A program kiszámolja automatikusan a győzelmi pontokat és a polgári épületek pontjait játékosonként és kiírja a játék </w:t>
+      </w:r>
+      <w:r>
+        <w:t>vég</w:t>
+      </w:r>
+      <w:r>
+        <w:t>eredményét.</w:t>
+      </w:r>
+    </w:p>
+    <w:p>
+      <w:r>
+        <w:t>Győzelmi pontok meghatározása:</w:t>
+      </w:r>
+    </w:p>
+    <w:p>
+      <w:pPr>
+        <w:pStyle w:val="ListParagraph"/>
+        <w:numPr>
+          <w:ilvl w:val="0"/>
+          <w:numId w:val="4"/>
+        </w:numPr>
+      </w:pPr>
+      <w:r>
+        <w:t>A játékos katonai győzelmi pontjai (konfliktusjelző helyzetétől függően)</w:t>
+      </w:r>
+    </w:p>
+    <w:p>
+      <w:pPr>
+        <w:pStyle w:val="ListParagraph"/>
+        <w:numPr>
+          <w:ilvl w:val="0"/>
+          <w:numId w:val="4"/>
+        </w:numPr>
+      </w:pPr>
+      <w:r>
+        <w:t>A játékos épületeiért járó győzelmi pontok</w:t>
+      </w:r>
+    </w:p>
+    <w:p>
+      <w:pPr>
+        <w:pStyle w:val="ListParagraph"/>
+        <w:numPr>
+          <w:ilvl w:val="0"/>
+          <w:numId w:val="4"/>
+        </w:numPr>
+      </w:pPr>
+      <w:r>
+        <w:t>A játékos csodáiért járó győzelmi pontok</w:t>
+      </w:r>
+    </w:p>
+    <w:p>
+      <w:pPr>
+        <w:pStyle w:val="ListParagraph"/>
+        <w:numPr>
+          <w:ilvl w:val="0"/>
+          <w:numId w:val="4"/>
+        </w:numPr>
+      </w:pPr>
+      <w:r>
+        <w:t>A fejlődéskorongokért járó győzelmi pontok</w:t>
+      </w:r>
+    </w:p>
+    <w:p>
+      <w:pPr>
+        <w:pStyle w:val="ListParagraph"/>
+        <w:numPr>
+          <w:ilvl w:val="0"/>
+          <w:numId w:val="4"/>
+        </w:numPr>
+      </w:pPr>
+      <w:r>
+        <w:t>A játékos városának kincstára: 3 érménként 1 győzelmi pont</w:t>
+      </w:r>
+    </w:p>
+    <w:p>
+      <w:pPr>
+        <w:pStyle w:val="Heading3"/>
+      </w:pPr>
+      <w:r>
+        <w:t>Segédlet</w:t>
+      </w:r>
+    </w:p>
+    <w:p>
+      <w:r>
+        <w:t xml:space="preserve">A játék közben </w:t>
+      </w:r>
+      <w:r>
+        <w:t xml:space="preserve">a játékosoknak van lehetőségük megtekinteni a segédletet, aminek az alábbi a jele: </w:t>
+      </w:r>
+    </w:p>
+    <w:p>
+      <w:r>
+        <w:t>A segédlet az alábbiakat tartalmazza:</w:t>
+      </w:r>
+    </w:p>
+    <w:p>
+      <w:pPr>
+        <w:pStyle w:val="ListParagraph"/>
+        <w:numPr>
+          <w:ilvl w:val="0"/>
+          <w:numId w:val="4"/>
+        </w:numPr>
+      </w:pPr>
+      <w:r>
+        <w:t>Kártya elrendezése a különböző korokban</w:t>
+      </w:r>
+    </w:p>
+    <w:p>
+      <w:pPr>
+        <w:pStyle w:val="ListParagraph"/>
+        <w:numPr>
+          <w:ilvl w:val="0"/>
+          <w:numId w:val="4"/>
+        </w:numPr>
+      </w:pPr>
+      <w:r>
+        <w:t>Kártyák listája</w:t>
+      </w:r>
+    </w:p>
+    <w:p>
+      <w:pPr>
+        <w:pStyle w:val="ListParagraph"/>
+        <w:numPr>
+          <w:ilvl w:val="0"/>
+          <w:numId w:val="4"/>
+        </w:numPr>
+      </w:pPr>
+      <w:r>
+        <w:t>Céhkártyák</w:t>
+      </w:r>
+    </w:p>
+    <w:p>
+      <w:pPr>
+        <w:pStyle w:val="ListParagraph"/>
+        <w:numPr>
+          <w:ilvl w:val="0"/>
+          <w:numId w:val="4"/>
+        </w:numPr>
+      </w:pPr>
+      <w:r>
+        <w:t>Csodák</w:t>
+      </w:r>
+    </w:p>
+    <w:p>
+      <w:pPr>
+        <w:pStyle w:val="ListParagraph"/>
+        <w:numPr>
+          <w:ilvl w:val="0"/>
+          <w:numId w:val="4"/>
+        </w:numPr>
+      </w:pPr>
+      <w:r>
+        <w:t>Jelképek leírása</w:t>
+      </w:r>
+    </w:p>
+    <w:p>
+      <w:pPr>
+        <w:pStyle w:val="ListParagraph"/>
+        <w:numPr>
+          <w:ilvl w:val="0"/>
+          <w:numId w:val="4"/>
+        </w:numPr>
+      </w:pPr>
+      <w:r>
+        <w:t>A játék elemei</w:t>
+      </w:r>
+    </w:p>
+    <w:p>
       <w:r>
         <w:br w:type="page"/>
       </w:r>
@@ -2211,6 +2733,208 @@
       </w:rPr>
     </w:lvl>
   </w:abstractNum>
+  <w:abstractNum w:abstractNumId="3" w15:restartNumberingAfterBreak="0">
+    <w:nsid w:val="750D3415"/>
+    <w:multiLevelType w:val="hybridMultilevel"/>
+    <w:tmpl w:val="9196D134"/>
+    <w:lvl w:ilvl="0" w:tplc="08090001">
+      <w:start w:val="1"/>
+      <w:numFmt w:val="bullet"/>
+      <w:lvlText w:val=""/>
+      <w:lvlJc w:val="left"/>
+      <w:pPr>
+        <w:ind w:left="720" w:hanging="360"/>
+      </w:pPr>
+      <w:rPr>
+        <w:rFonts w:ascii="Symbol" w:hAnsi="Symbol" w:hint="default"/>
+      </w:rPr>
+    </w:lvl>
+    <w:lvl w:ilvl="1" w:tplc="08090003" w:tentative="1">
+      <w:start w:val="1"/>
+      <w:numFmt w:val="bullet"/>
+      <w:lvlText w:val="o"/>
+      <w:lvlJc w:val="left"/>
+      <w:pPr>
+        <w:ind w:left="1440" w:hanging="360"/>
+      </w:pPr>
+      <w:rPr>
+        <w:rFonts w:ascii="Courier New" w:hAnsi="Courier New" w:cs="Courier New" w:hint="default"/>
+      </w:rPr>
+    </w:lvl>
+    <w:lvl w:ilvl="2" w:tplc="08090005" w:tentative="1">
+      <w:start w:val="1"/>
+      <w:numFmt w:val="bullet"/>
+      <w:lvlText w:val=""/>
+      <w:lvlJc w:val="left"/>
+      <w:pPr>
+        <w:ind w:left="2160" w:hanging="360"/>
+      </w:pPr>
+      <w:rPr>
+        <w:rFonts w:ascii="Wingdings" w:hAnsi="Wingdings" w:hint="default"/>
+      </w:rPr>
+    </w:lvl>
+    <w:lvl w:ilvl="3" w:tplc="08090001" w:tentative="1">
+      <w:start w:val="1"/>
+      <w:numFmt w:val="bullet"/>
+      <w:lvlText w:val=""/>
+      <w:lvlJc w:val="left"/>
+      <w:pPr>
+        <w:ind w:left="2880" w:hanging="360"/>
+      </w:pPr>
+      <w:rPr>
+        <w:rFonts w:ascii="Symbol" w:hAnsi="Symbol" w:hint="default"/>
+      </w:rPr>
+    </w:lvl>
+    <w:lvl w:ilvl="4" w:tplc="08090003" w:tentative="1">
+      <w:start w:val="1"/>
+      <w:numFmt w:val="bullet"/>
+      <w:lvlText w:val="o"/>
+      <w:lvlJc w:val="left"/>
+      <w:pPr>
+        <w:ind w:left="3600" w:hanging="360"/>
+      </w:pPr>
+      <w:rPr>
+        <w:rFonts w:ascii="Courier New" w:hAnsi="Courier New" w:cs="Courier New" w:hint="default"/>
+      </w:rPr>
+    </w:lvl>
+    <w:lvl w:ilvl="5" w:tplc="08090005" w:tentative="1">
+      <w:start w:val="1"/>
+      <w:numFmt w:val="bullet"/>
+      <w:lvlText w:val=""/>
+      <w:lvlJc w:val="left"/>
+      <w:pPr>
+        <w:ind w:left="4320" w:hanging="360"/>
+      </w:pPr>
+      <w:rPr>
+        <w:rFonts w:ascii="Wingdings" w:hAnsi="Wingdings" w:hint="default"/>
+      </w:rPr>
+    </w:lvl>
+    <w:lvl w:ilvl="6" w:tplc="08090001" w:tentative="1">
+      <w:start w:val="1"/>
+      <w:numFmt w:val="bullet"/>
+      <w:lvlText w:val=""/>
+      <w:lvlJc w:val="left"/>
+      <w:pPr>
+        <w:ind w:left="5040" w:hanging="360"/>
+      </w:pPr>
+      <w:rPr>
+        <w:rFonts w:ascii="Symbol" w:hAnsi="Symbol" w:hint="default"/>
+      </w:rPr>
+    </w:lvl>
+    <w:lvl w:ilvl="7" w:tplc="08090003" w:tentative="1">
+      <w:start w:val="1"/>
+      <w:numFmt w:val="bullet"/>
+      <w:lvlText w:val="o"/>
+      <w:lvlJc w:val="left"/>
+      <w:pPr>
+        <w:ind w:left="5760" w:hanging="360"/>
+      </w:pPr>
+      <w:rPr>
+        <w:rFonts w:ascii="Courier New" w:hAnsi="Courier New" w:cs="Courier New" w:hint="default"/>
+      </w:rPr>
+    </w:lvl>
+    <w:lvl w:ilvl="8" w:tplc="08090005" w:tentative="1">
+      <w:start w:val="1"/>
+      <w:numFmt w:val="bullet"/>
+      <w:lvlText w:val=""/>
+      <w:lvlJc w:val="left"/>
+      <w:pPr>
+        <w:ind w:left="6480" w:hanging="360"/>
+      </w:pPr>
+      <w:rPr>
+        <w:rFonts w:ascii="Wingdings" w:hAnsi="Wingdings" w:hint="default"/>
+      </w:rPr>
+    </w:lvl>
+  </w:abstractNum>
+  <w:abstractNum w:abstractNumId="4" w15:restartNumberingAfterBreak="0">
+    <w:nsid w:val="77426D37"/>
+    <w:multiLevelType w:val="hybridMultilevel"/>
+    <w:tmpl w:val="94EED9B6"/>
+    <w:lvl w:ilvl="0" w:tplc="08090001">
+      <w:start w:val="1"/>
+      <w:numFmt w:val="bullet"/>
+      <w:lvlText w:val=""/>
+      <w:lvlJc w:val="left"/>
+      <w:pPr>
+        <w:ind w:left="720" w:hanging="360"/>
+      </w:pPr>
+      <w:rPr>
+        <w:rFonts w:ascii="Symbol" w:hAnsi="Symbol" w:hint="default"/>
+      </w:rPr>
+    </w:lvl>
+    <w:lvl w:ilvl="1" w:tplc="08090019">
+      <w:start w:val="1"/>
+      <w:numFmt w:val="lowerLetter"/>
+      <w:lvlText w:val="%2."/>
+      <w:lvlJc w:val="left"/>
+      <w:pPr>
+        <w:ind w:left="1440" w:hanging="360"/>
+      </w:pPr>
+    </w:lvl>
+    <w:lvl w:ilvl="2" w:tplc="0809001B" w:tentative="1">
+      <w:start w:val="1"/>
+      <w:numFmt w:val="lowerRoman"/>
+      <w:lvlText w:val="%3."/>
+      <w:lvlJc w:val="right"/>
+      <w:pPr>
+        <w:ind w:left="2160" w:hanging="180"/>
+      </w:pPr>
+    </w:lvl>
+    <w:lvl w:ilvl="3" w:tplc="0809000F" w:tentative="1">
+      <w:start w:val="1"/>
+      <w:numFmt w:val="decimal"/>
+      <w:lvlText w:val="%4."/>
+      <w:lvlJc w:val="left"/>
+      <w:pPr>
+        <w:ind w:left="2880" w:hanging="360"/>
+      </w:pPr>
+    </w:lvl>
+    <w:lvl w:ilvl="4" w:tplc="08090019" w:tentative="1">
+      <w:start w:val="1"/>
+      <w:numFmt w:val="lowerLetter"/>
+      <w:lvlText w:val="%5."/>
+      <w:lvlJc w:val="left"/>
+      <w:pPr>
+        <w:ind w:left="3600" w:hanging="360"/>
+      </w:pPr>
+    </w:lvl>
+    <w:lvl w:ilvl="5" w:tplc="0809001B" w:tentative="1">
+      <w:start w:val="1"/>
+      <w:numFmt w:val="lowerRoman"/>
+      <w:lvlText w:val="%6."/>
+      <w:lvlJc w:val="right"/>
+      <w:pPr>
+        <w:ind w:left="4320" w:hanging="180"/>
+      </w:pPr>
+    </w:lvl>
+    <w:lvl w:ilvl="6" w:tplc="0809000F" w:tentative="1">
+      <w:start w:val="1"/>
+      <w:numFmt w:val="decimal"/>
+      <w:lvlText w:val="%7."/>
+      <w:lvlJc w:val="left"/>
+      <w:pPr>
+        <w:ind w:left="5040" w:hanging="360"/>
+      </w:pPr>
+    </w:lvl>
+    <w:lvl w:ilvl="7" w:tplc="08090019" w:tentative="1">
+      <w:start w:val="1"/>
+      <w:numFmt w:val="lowerLetter"/>
+      <w:lvlText w:val="%8."/>
+      <w:lvlJc w:val="left"/>
+      <w:pPr>
+        <w:ind w:left="5760" w:hanging="360"/>
+      </w:pPr>
+    </w:lvl>
+    <w:lvl w:ilvl="8" w:tplc="0809001B" w:tentative="1">
+      <w:start w:val="1"/>
+      <w:numFmt w:val="lowerRoman"/>
+      <w:lvlText w:val="%9."/>
+      <w:lvlJc w:val="right"/>
+      <w:pPr>
+        <w:ind w:left="6480" w:hanging="180"/>
+      </w:pPr>
+    </w:lvl>
+  </w:abstractNum>
   <w:num w:numId="1" w16cid:durableId="497158277">
     <w:abstractNumId w:val="0"/>
   </w:num>
@@ -2219,6 +2943,12 @@
   </w:num>
   <w:num w:numId="3" w16cid:durableId="755980977">
     <w:abstractNumId w:val="2"/>
+  </w:num>
+  <w:num w:numId="4" w16cid:durableId="1069305613">
+    <w:abstractNumId w:val="4"/>
+  </w:num>
+  <w:num w:numId="5" w16cid:durableId="229998580">
+    <w:abstractNumId w:val="3"/>
   </w:num>
 </w:numbering>
 </file>
@@ -3686,6 +4416,15 @@
 </file>
 
 <file path=customXml/item2.xml><?xml version="1.0" encoding="utf-8"?>
+<?mso-contentType ?>
+<FormTemplates xmlns="http://schemas.microsoft.com/sharepoint/v3/contenttype/forms">
+  <Display>DocumentLibraryForm</Display>
+  <Edit>DocumentLibraryForm</Edit>
+  <New>DocumentLibraryForm</New>
+</FormTemplates>
+</file>
+
+<file path=customXml/item3.xml><?xml version="1.0" encoding="utf-8"?>
 <ct:contentTypeSchema xmlns:ct="http://schemas.microsoft.com/office/2006/metadata/contentType" xmlns:ma="http://schemas.microsoft.com/office/2006/metadata/properties/metaAttributes" ct:_="" ma:_="" ma:contentTypeName="Document" ma:contentTypeID="0x01010057D746A6CC7228419059D1F304ECB892" ma:contentTypeVersion="6" ma:contentTypeDescription="Create a new document." ma:contentTypeScope="" ma:versionID="230bd601e8ab138a3182c21189d57f93">
   <xsd:schema xmlns:xsd="http://www.w3.org/2001/XMLSchema" xmlns:xs="http://www.w3.org/2001/XMLSchema" xmlns:p="http://schemas.microsoft.com/office/2006/metadata/properties" xmlns:ns2="23369ae5-05ef-4c7c-a662-deac929baaef" targetNamespace="http://schemas.microsoft.com/office/2006/metadata/properties" ma:root="true" ma:fieldsID="ed8cacf55a6d923cbbf7f604d05b507d" ns2:_="">
     <xsd:import namespace="23369ae5-05ef-4c7c-a662-deac929baaef"/>
@@ -3843,15 +4582,6 @@
 </ct:contentTypeSchema>
 </file>
 
-<file path=customXml/item3.xml><?xml version="1.0" encoding="utf-8"?>
-<?mso-contentType ?>
-<FormTemplates xmlns="http://schemas.microsoft.com/sharepoint/v3/contenttype/forms">
-  <Display>DocumentLibraryForm</Display>
-  <Edit>DocumentLibraryForm</Edit>
-  <New>DocumentLibraryForm</New>
-</FormTemplates>
-</file>
-
 <file path=customXml/itemProps1.xml><?xml version="1.0" encoding="utf-8"?>
 <ds:datastoreItem xmlns:ds="http://schemas.openxmlformats.org/officeDocument/2006/customXml" ds:itemID="{E9F6CDE2-636C-4043-AFFC-7CB0CE5DF55A}">
   <ds:schemaRefs>
@@ -3861,6 +4591,14 @@
 </file>
 
 <file path=customXml/itemProps2.xml><?xml version="1.0" encoding="utf-8"?>
+<ds:datastoreItem xmlns:ds="http://schemas.openxmlformats.org/officeDocument/2006/customXml" ds:itemID="{79D0F40F-646A-4DBF-9119-0FC598DFBBBB}">
+  <ds:schemaRefs>
+    <ds:schemaRef ds:uri="http://schemas.microsoft.com/sharepoint/v3/contenttype/forms"/>
+  </ds:schemaRefs>
+</ds:datastoreItem>
+</file>
+
+<file path=customXml/itemProps3.xml><?xml version="1.0" encoding="utf-8"?>
 <ds:datastoreItem xmlns:ds="http://schemas.openxmlformats.org/officeDocument/2006/customXml" ds:itemID="{E0E361D0-270A-43DD-B744-DC4991A38C53}">
   <ds:schemaRefs>
     <ds:schemaRef ds:uri="http://schemas.microsoft.com/office/2006/metadata/contentType"/>
@@ -3876,12 +4614,4 @@
     <ds:schemaRef ds:uri="http://schemas.microsoft.com/internal/obd"/>
   </ds:schemaRefs>
 </ds:datastoreItem>
-</file>
-
-<file path=customXml/itemProps3.xml><?xml version="1.0" encoding="utf-8"?>
-<ds:datastoreItem xmlns:ds="http://schemas.openxmlformats.org/officeDocument/2006/customXml" ds:itemID="{79D0F40F-646A-4DBF-9119-0FC598DFBBBB}">
-  <ds:schemaRefs>
-    <ds:schemaRef ds:uri="http://schemas.microsoft.com/sharepoint/v3/contenttype/forms"/>
-  </ds:schemaRefs>
-</ds:datastoreItem>
 </file>
</xml_diff>